<commit_message>
Alteração no docx VISÃO - Usando GitHub
</commit_message>
<xml_diff>
--- a/Arquivos/Documentação/Iniciação/Visão JNPS Versão 1.4.docx
+++ b/Arquivos/Documentação/Iniciação/Visão JNPS Versão 1.4.docx
@@ -4114,7 +4114,18 @@
                 <w:sz w:val="24"/>
                 <w:szCs w:val="24"/>
               </w:rPr>
-              <w:t>Funcionária</w:t>
+              <w:t>Funcionári</w:t>
+            </w:r>
+            <w:r>
+              <w:rPr>
+                <w:rFonts w:ascii="Times New Roman" w:hAnsi="Times New Roman" w:cs="Times New Roman"/>
+                <w:i w:val="0"/>
+                <w:iCs/>
+                <w:color w:val="000000" w:themeColor="text1"/>
+                <w:sz w:val="24"/>
+                <w:szCs w:val="24"/>
+              </w:rPr>
+              <w:t>o</w:t>
             </w:r>
           </w:p>
         </w:tc>
@@ -4297,7 +4308,43 @@
           <w:szCs w:val="24"/>
           <w:lang w:val="pt-PT"/>
         </w:rPr>
-        <w:t>Deve haver tips tags</w:t>
+        <w:t xml:space="preserve">Deve haver </w:t>
+      </w:r>
+      <w:r>
+        <w:rPr>
+          <w:rFonts w:ascii="Times New Roman" w:hAnsi="Times New Roman" w:cs="Times New Roman"/>
+          <w:sz w:val="24"/>
+          <w:szCs w:val="24"/>
+          <w:lang w:val="pt-PT"/>
+        </w:rPr>
+        <w:t>T</w:t>
+      </w:r>
+      <w:r>
+        <w:rPr>
+          <w:rFonts w:ascii="Times New Roman" w:hAnsi="Times New Roman" w:cs="Times New Roman"/>
+          <w:sz w:val="24"/>
+          <w:szCs w:val="24"/>
+          <w:lang w:val="pt-PT"/>
+        </w:rPr>
+        <w:t>ips</w:t>
+      </w:r>
+      <w:r>
+        <w:rPr>
+          <w:rFonts w:ascii="Times New Roman" w:hAnsi="Times New Roman" w:cs="Times New Roman"/>
+          <w:sz w:val="24"/>
+          <w:szCs w:val="24"/>
+          <w:lang w:val="pt-PT"/>
+        </w:rPr>
+        <w:t>-T</w:t>
+      </w:r>
+      <w:r>
+        <w:rPr>
+          <w:rFonts w:ascii="Times New Roman" w:hAnsi="Times New Roman" w:cs="Times New Roman"/>
+          <w:sz w:val="24"/>
+          <w:szCs w:val="24"/>
+          <w:lang w:val="pt-PT"/>
+        </w:rPr>
+        <w:t>ags</w:t>
       </w:r>
       <w:r>
         <w:rPr>
@@ -4536,6 +4583,31 @@
           <w:lang w:val="pt-PT"/>
         </w:rPr>
         <w:t>Preparação do Ambiente de Versões do projeto.</w:t>
+      </w:r>
+    </w:p>
+    <w:p>
+      <w:pPr>
+        <w:pStyle w:val="PargrafodaLista"/>
+        <w:numPr>
+          <w:ilvl w:val="1"/>
+          <w:numId w:val="7"/>
+        </w:numPr>
+        <w:spacing w:line="360" w:lineRule="auto"/>
+        <w:rPr>
+          <w:rFonts w:ascii="Times New Roman" w:hAnsi="Times New Roman" w:cs="Times New Roman"/>
+          <w:sz w:val="24"/>
+          <w:szCs w:val="24"/>
+          <w:lang w:val="pt-PT"/>
+        </w:rPr>
+      </w:pPr>
+      <w:r>
+        <w:rPr>
+          <w:rFonts w:ascii="Times New Roman" w:hAnsi="Times New Roman" w:cs="Times New Roman"/>
+          <w:sz w:val="24"/>
+          <w:szCs w:val="24"/>
+          <w:lang w:val="pt-PT"/>
+        </w:rPr>
+        <w:t>Definido uma nova plataforma de compartilhamento</w:t>
       </w:r>
     </w:p>
     <w:sectPr>
@@ -5337,7 +5409,7 @@
               <v:shape id="_x0000_i1025" type="#_x0000_t75" style="width:61.5pt;height:34.5pt">
                 <v:imagedata r:id="rId1" o:title=""/>
               </v:shape>
-              <o:OLEObject Type="Embed" ProgID="Word.Picture.8" ShapeID="_x0000_i1025" DrawAspect="Content" ObjectID="_1662890154" r:id="rId2"/>
+              <o:OLEObject Type="Embed" ProgID="Word.Picture.8" ShapeID="_x0000_i1025" DrawAspect="Content" ObjectID="_1664307729" r:id="rId2"/>
             </w:object>
           </w:r>
         </w:p>
@@ -5466,7 +5538,7 @@
               <v:shape id="_x0000_i1026" type="#_x0000_t75" style="width:61.5pt;height:34.5pt">
                 <v:imagedata r:id="rId1" o:title=""/>
               </v:shape>
-              <o:OLEObject Type="Embed" ProgID="Word.Picture.8" ShapeID="_x0000_i1026" DrawAspect="Content" ObjectID="_1662890155" r:id="rId2"/>
+              <o:OLEObject Type="Embed" ProgID="Word.Picture.8" ShapeID="_x0000_i1026" DrawAspect="Content" ObjectID="_1664307730" r:id="rId2"/>
             </w:object>
           </w:r>
         </w:p>
@@ -5595,7 +5667,7 @@
               <v:shape id="_x0000_i1027" type="#_x0000_t75" style="width:61.5pt;height:34.5pt">
                 <v:imagedata r:id="rId1" o:title=""/>
               </v:shape>
-              <o:OLEObject Type="Embed" ProgID="Word.Picture.8" ShapeID="_x0000_i1027" DrawAspect="Content" ObjectID="_1662890156" r:id="rId2"/>
+              <o:OLEObject Type="Embed" ProgID="Word.Picture.8" ShapeID="_x0000_i1027" DrawAspect="Content" ObjectID="_1664307731" r:id="rId2"/>
             </w:object>
           </w:r>
         </w:p>
@@ -7773,14 +7845,14 @@
     <w:charset w:val="00"/>
     <w:family w:val="swiss"/>
     <w:pitch w:val="variable"/>
-    <w:sig w:usb0="E0002EFF" w:usb1="C000247B" w:usb2="00000009" w:usb3="00000000" w:csb0="000001FF" w:csb1="00000000"/>
+    <w:sig w:usb0="E4002EFF" w:usb1="C000247B" w:usb2="00000009" w:usb3="00000000" w:csb0="000001FF" w:csb1="00000000"/>
   </w:font>
   <w:font w:name="Calibri Light">
     <w:panose1 w:val="020F0302020204030204"/>
     <w:charset w:val="00"/>
     <w:family w:val="swiss"/>
     <w:pitch w:val="variable"/>
-    <w:sig w:usb0="E0002AFF" w:usb1="C000247B" w:usb2="00000009" w:usb3="00000000" w:csb0="000001FF" w:csb1="00000000"/>
+    <w:sig w:usb0="E4002EFF" w:usb1="C000247B" w:usb2="00000009" w:usb3="00000000" w:csb0="000001FF" w:csb1="00000000"/>
   </w:font>
 </w:fonts>
 </file>
@@ -7803,8 +7875,10 @@
   <w:rsids>
     <w:rsidRoot w:val="00397019"/>
     <w:rsid w:val="00397019"/>
+    <w:rsid w:val="00855E91"/>
     <w:rsid w:val="00A01809"/>
     <w:rsid w:val="00CA4082"/>
+    <w:rsid w:val="00E838DC"/>
   </w:rsids>
   <m:mathPr>
     <m:mathFont m:val="Cambria Math"/>

</xml_diff>